<commit_message>
FIX #21389 TIME 0:10 update local date in document templates
</commit_message>
<xml_diff>
--- a/install/samples/templates/2021/03/0001/0001_742130848.docx
+++ b/install/samples/templates/2021/03/0001/0001_742130848.docx
@@ -1,6 +1,6 @@
 
 <file path=word/document.xml><?xml version="1.0" encoding="utf-8"?>
-<w:document xmlns:wpc="http://schemas.microsoft.com/office/word/2010/wordprocessingCanvas" xmlns:cx="http://schemas.microsoft.com/office/drawing/2014/chartex" xmlns:cx1="http://schemas.microsoft.com/office/drawing/2015/9/8/chartex" xmlns:cx2="http://schemas.microsoft.com/office/drawing/2015/10/21/chartex" xmlns:cx3="http://schemas.microsoft.com/office/drawing/2016/5/9/chartex" xmlns:cx4="http://schemas.microsoft.com/office/drawing/2016/5/10/chartex" xmlns:cx5="http://schemas.microsoft.com/office/drawing/2016/5/11/chartex" xmlns:cx6="http://schemas.microsoft.com/office/drawing/2016/5/12/chartex" xmlns:cx7="http://schemas.microsoft.com/office/drawing/2016/5/13/chartex" xmlns:cx8="http://schemas.microsoft.com/office/drawing/2016/5/14/chartex" xmlns:mc="http://schemas.openxmlformats.org/markup-compatibility/2006" xmlns:aink="http://schemas.microsoft.com/office/drawing/2016/ink" xmlns:am3d="http://schemas.microsoft.com/office/drawing/2017/model3d" xmlns:o="urn:schemas-microsoft-com:office:office" xmlns:r="http://schemas.openxmlformats.org/officeDocument/2006/relationships" xmlns:m="http://schemas.openxmlformats.org/officeDocument/2006/math" xmlns:v="urn:schemas-microsoft-com:vml" xmlns:wp14="http://schemas.microsoft.com/office/word/2010/wordprocessingDrawing" xmlns:wp="http://schemas.openxmlformats.org/drawingml/2006/wordprocessingDrawing" xmlns:w10="urn:schemas-microsoft-com:office:word" xmlns:w="http://schemas.openxmlformats.org/wordprocessingml/2006/main" xmlns:w14="http://schemas.microsoft.com/office/word/2010/wordml" xmlns:w15="http://schemas.microsoft.com/office/word/2012/wordml" xmlns:w16cex="http://schemas.microsoft.com/office/word/2018/wordml/cex" xmlns:w16cid="http://schemas.microsoft.com/office/word/2016/wordml/cid" xmlns:w16="http://schemas.microsoft.com/office/word/2018/wordml" xmlns:w16se="http://schemas.microsoft.com/office/word/2015/wordml/symex" xmlns:wpg="http://schemas.microsoft.com/office/word/2010/wordprocessingGroup" xmlns:wpi="http://schemas.microsoft.com/office/word/2010/wordprocessingInk" xmlns:wne="http://schemas.microsoft.com/office/word/2006/wordml" xmlns:wps="http://schemas.microsoft.com/office/word/2010/wordprocessingShape" mc:Ignorable="w14 w15 w16se w16cid w16 w16cex wp14">
+<w:document xmlns:wpc="http://schemas.microsoft.com/office/word/2010/wordprocessingCanvas" xmlns:cx="http://schemas.microsoft.com/office/drawing/2014/chartex" xmlns:cx1="http://schemas.microsoft.com/office/drawing/2015/9/8/chartex" xmlns:cx2="http://schemas.microsoft.com/office/drawing/2015/10/21/chartex" xmlns:cx3="http://schemas.microsoft.com/office/drawing/2016/5/9/chartex" xmlns:cx4="http://schemas.microsoft.com/office/drawing/2016/5/10/chartex" xmlns:cx5="http://schemas.microsoft.com/office/drawing/2016/5/11/chartex" xmlns:cx6="http://schemas.microsoft.com/office/drawing/2016/5/12/chartex" xmlns:cx7="http://schemas.microsoft.com/office/drawing/2016/5/13/chartex" xmlns:cx8="http://schemas.microsoft.com/office/drawing/2016/5/14/chartex" xmlns:mc="http://schemas.openxmlformats.org/markup-compatibility/2006" xmlns:aink="http://schemas.microsoft.com/office/drawing/2016/ink" xmlns:am3d="http://schemas.microsoft.com/office/drawing/2017/model3d" xmlns:o="urn:schemas-microsoft-com:office:office" xmlns:r="http://schemas.openxmlformats.org/officeDocument/2006/relationships" xmlns:m="http://schemas.openxmlformats.org/officeDocument/2006/math" xmlns:v="urn:schemas-microsoft-com:vml" xmlns:wp14="http://schemas.microsoft.com/office/word/2010/wordprocessingDrawing" xmlns:wp="http://schemas.openxmlformats.org/drawingml/2006/wordprocessingDrawing" xmlns:w10="urn:schemas-microsoft-com:office:word" xmlns:w="http://schemas.openxmlformats.org/wordprocessingml/2006/main" xmlns:w14="http://schemas.microsoft.com/office/word/2010/wordml" xmlns:w15="http://schemas.microsoft.com/office/word/2012/wordml" xmlns:w16cex="http://schemas.microsoft.com/office/word/2018/wordml/cex" xmlns:w16cid="http://schemas.microsoft.com/office/word/2016/wordml/cid" xmlns:w16="http://schemas.microsoft.com/office/word/2018/wordml" xmlns:w16se="http://schemas.microsoft.com/office/word/2015/wordml/symex" xmlns:wpg="http://schemas.microsoft.com/office/word/2010/wordprocessingGroup" xmlns:wpi="http://schemas.microsoft.com/office/word/2010/wordprocessingInk" xmlns:wne="http://schemas.microsoft.com/office/word/2006/wordml" xmlns:wps="http://schemas.microsoft.com/office/word/2010/wordprocessingShape" xmlns:a="http://schemas.openxmlformats.org/drawingml/2006/main" xmlns:pic="http://schemas.openxmlformats.org/drawingml/2006/picture" xmlns:a14="http://schemas.microsoft.com/office/drawing/2010/main" mc:Ignorable="w14 w15 w16se w16cid w16 w16cex wp14">
   <w:body>
     <w:p>
       <w:pPr>
@@ -11,7 +11,7 @@
           <w:szCs w:val="20"/>
         </w:rPr>
       </w:pPr>
-      <w:bookmarkStart w:id="0" w:name="_top"/>
+      <w:bookmarkStart w:name="_top" w:id="0"/>
       <w:bookmarkEnd w:id="0"/>
     </w:p>
     <w:p>
@@ -506,8 +506,8 @@
         <w:ind w:left="5672"/>
         <w:rPr>
           <w:rFonts w:ascii="Arial" w:hAnsi="Arial" w:cs="Arial"/>
-          <w:b/>
-          <w:bCs/>
+          <w:b w:val="1"/>
+          <w:bCs w:val="1"/>
           <w:sz w:val="20"/>
           <w:szCs w:val="20"/>
           <w:lang w:val="en-US"/>
@@ -555,8 +555,6 @@
         </w:rPr>
         <w:t>[</w:t>
       </w:r>
-      <w:proofErr w:type="spellStart"/>
-      <w:proofErr w:type="gramStart"/>
       <w:r>
         <w:rPr>
           <w:rFonts w:ascii="Arial" w:hAnsi="Arial" w:cs="Arial"/>
@@ -567,8 +565,6 @@
         </w:rPr>
         <w:t>signature.date</w:t>
       </w:r>
-      <w:proofErr w:type="spellEnd"/>
-      <w:proofErr w:type="gramEnd"/>
       <w:r>
         <w:rPr>
           <w:rFonts w:ascii="Arial" w:hAnsi="Arial" w:cs="Arial"/>
@@ -578,7 +574,6 @@
         </w:rPr>
         <w:t>;</w:t>
       </w:r>
-      <w:proofErr w:type="spellStart"/>
       <w:r>
         <w:rPr>
           <w:rFonts w:ascii="Arial" w:hAnsi="Arial" w:cs="Arial"/>
@@ -588,7 +583,6 @@
         </w:rPr>
         <w:t>frm</w:t>
       </w:r>
-      <w:proofErr w:type="spellEnd"/>
       <w:r>
         <w:rPr>
           <w:rFonts w:ascii="Arial" w:hAnsi="Arial" w:cs="Arial"/>
@@ -598,7 +592,6 @@
         </w:rPr>
         <w:t>=dd/mm/</w:t>
       </w:r>
-      <w:proofErr w:type="spellStart"/>
       <w:r>
         <w:rPr>
           <w:rFonts w:ascii="Arial" w:hAnsi="Arial" w:cs="Arial"/>
@@ -606,9 +599,35 @@
           <w:sz w:val="20"/>
           <w:szCs w:val="20"/>
         </w:rPr>
-        <w:t>yyyy;locale</w:t>
-      </w:r>
-      <w:proofErr w:type="spellEnd"/>
+        <w:t>yyyy</w:t>
+      </w:r>
+      <w:r>
+        <w:rPr>
+          <w:rFonts w:ascii="Arial" w:hAnsi="Arial" w:cs="Arial"/>
+          <w:kern w:val="0"/>
+          <w:sz w:val="20"/>
+          <w:szCs w:val="20"/>
+        </w:rPr>
+        <w:t xml:space="preserve"> </w:t>
+      </w:r>
+      <w:r>
+        <w:rPr>
+          <w:rFonts w:ascii="Arial" w:hAnsi="Arial" w:cs="Arial"/>
+          <w:kern w:val="0"/>
+          <w:sz w:val="20"/>
+          <w:szCs w:val="20"/>
+        </w:rPr>
+        <w:t>(</w:t>
+      </w:r>
+      <w:r>
+        <w:rPr>
+          <w:rFonts w:ascii="Arial" w:hAnsi="Arial" w:cs="Arial"/>
+          <w:kern w:val="0"/>
+          <w:sz w:val="20"/>
+          <w:szCs w:val="20"/>
+        </w:rPr>
+        <w:t>locale)</w:t>
+      </w:r>
       <w:r>
         <w:rPr>
           <w:rFonts w:ascii="Arial" w:hAnsi="Arial" w:cs="Arial"/>
@@ -871,7 +890,7 @@
             <w:tcW w:w="10762" w:type="dxa"/>
             <w:gridSpan w:val="3"/>
             <w:tcBorders>
-              <w:top w:val="dashed" w:sz="4" w:space="0" w:color="auto"/>
+              <w:top w:val="dashed" w:color="auto" w:sz="4" w:space="0"/>
               <w:left w:val="nil"/>
               <w:bottom w:val="nil"/>
               <w:right w:val="nil"/>
@@ -1417,7 +1436,7 @@
       <w:footerReference w:type="default" r:id="rId9"/>
       <w:headerReference w:type="first" r:id="rId10"/>
       <w:footerReference w:type="first" r:id="rId11"/>
-      <w:pgSz w:w="11906" w:h="16838"/>
+      <w:pgSz w:w="11906" w:h="16838" w:orient="portrait"/>
       <w:pgMar w:top="567" w:right="567" w:bottom="567" w:left="567" w:header="720" w:footer="720" w:gutter="0"/>
       <w:cols w:space="720"/>
       <w:titlePg/>
@@ -1447,7 +1466,7 @@
 </file>
 
 <file path=word/footer1.xml><?xml version="1.0" encoding="utf-8"?>
-<w:ftr xmlns:wpc="http://schemas.microsoft.com/office/word/2010/wordprocessingCanvas" xmlns:cx="http://schemas.microsoft.com/office/drawing/2014/chartex" xmlns:cx1="http://schemas.microsoft.com/office/drawing/2015/9/8/chartex" xmlns:cx2="http://schemas.microsoft.com/office/drawing/2015/10/21/chartex" xmlns:cx3="http://schemas.microsoft.com/office/drawing/2016/5/9/chartex" xmlns:cx4="http://schemas.microsoft.com/office/drawing/2016/5/10/chartex" xmlns:cx5="http://schemas.microsoft.com/office/drawing/2016/5/11/chartex" xmlns:cx6="http://schemas.microsoft.com/office/drawing/2016/5/12/chartex" xmlns:cx7="http://schemas.microsoft.com/office/drawing/2016/5/13/chartex" xmlns:cx8="http://schemas.microsoft.com/office/drawing/2016/5/14/chartex" xmlns:mc="http://schemas.openxmlformats.org/markup-compatibility/2006" xmlns:aink="http://schemas.microsoft.com/office/drawing/2016/ink" xmlns:am3d="http://schemas.microsoft.com/office/drawing/2017/model3d" xmlns:o="urn:schemas-microsoft-com:office:office" xmlns:r="http://schemas.openxmlformats.org/officeDocument/2006/relationships" xmlns:m="http://schemas.openxmlformats.org/officeDocument/2006/math" xmlns:v="urn:schemas-microsoft-com:vml" xmlns:wp14="http://schemas.microsoft.com/office/word/2010/wordprocessingDrawing" xmlns:wp="http://schemas.openxmlformats.org/drawingml/2006/wordprocessingDrawing" xmlns:w10="urn:schemas-microsoft-com:office:word" xmlns:w="http://schemas.openxmlformats.org/wordprocessingml/2006/main" xmlns:w14="http://schemas.microsoft.com/office/word/2010/wordml" xmlns:w15="http://schemas.microsoft.com/office/word/2012/wordml" xmlns:w16cex="http://schemas.microsoft.com/office/word/2018/wordml/cex" xmlns:w16cid="http://schemas.microsoft.com/office/word/2016/wordml/cid" xmlns:w16="http://schemas.microsoft.com/office/word/2018/wordml" xmlns:w16se="http://schemas.microsoft.com/office/word/2015/wordml/symex" xmlns:wpg="http://schemas.microsoft.com/office/word/2010/wordprocessingGroup" xmlns:wpi="http://schemas.microsoft.com/office/word/2010/wordprocessingInk" xmlns:wne="http://schemas.microsoft.com/office/word/2006/wordml" xmlns:wps="http://schemas.microsoft.com/office/word/2010/wordprocessingShape" mc:Ignorable="w14 w15 w16se w16cid w16 w16cex wp14">
+<w:ftr xmlns:wpc="http://schemas.microsoft.com/office/word/2010/wordprocessingCanvas" xmlns:cx="http://schemas.microsoft.com/office/drawing/2014/chartex" xmlns:cx1="http://schemas.microsoft.com/office/drawing/2015/9/8/chartex" xmlns:cx2="http://schemas.microsoft.com/office/drawing/2015/10/21/chartex" xmlns:cx3="http://schemas.microsoft.com/office/drawing/2016/5/9/chartex" xmlns:cx4="http://schemas.microsoft.com/office/drawing/2016/5/10/chartex" xmlns:cx5="http://schemas.microsoft.com/office/drawing/2016/5/11/chartex" xmlns:cx6="http://schemas.microsoft.com/office/drawing/2016/5/12/chartex" xmlns:cx7="http://schemas.microsoft.com/office/drawing/2016/5/13/chartex" xmlns:cx8="http://schemas.microsoft.com/office/drawing/2016/5/14/chartex" xmlns:mc="http://schemas.openxmlformats.org/markup-compatibility/2006" xmlns:aink="http://schemas.microsoft.com/office/drawing/2016/ink" xmlns:am3d="http://schemas.microsoft.com/office/drawing/2017/model3d" xmlns:o="urn:schemas-microsoft-com:office:office" xmlns:r="http://schemas.openxmlformats.org/officeDocument/2006/relationships" xmlns:m="http://schemas.openxmlformats.org/officeDocument/2006/math" xmlns:v="urn:schemas-microsoft-com:vml" xmlns:wp14="http://schemas.microsoft.com/office/word/2010/wordprocessingDrawing" xmlns:wp="http://schemas.openxmlformats.org/drawingml/2006/wordprocessingDrawing" xmlns:w10="urn:schemas-microsoft-com:office:word" xmlns:w="http://schemas.openxmlformats.org/wordprocessingml/2006/main" xmlns:w14="http://schemas.microsoft.com/office/word/2010/wordml" xmlns:w15="http://schemas.microsoft.com/office/word/2012/wordml" xmlns:w16cex="http://schemas.microsoft.com/office/word/2018/wordml/cex" xmlns:w16cid="http://schemas.microsoft.com/office/word/2016/wordml/cid" xmlns:w16="http://schemas.microsoft.com/office/word/2018/wordml" xmlns:w16se="http://schemas.microsoft.com/office/word/2015/wordml/symex" xmlns:wpg="http://schemas.microsoft.com/office/word/2010/wordprocessingGroup" xmlns:wpi="http://schemas.microsoft.com/office/word/2010/wordprocessingInk" xmlns:wne="http://schemas.microsoft.com/office/word/2006/wordml" xmlns:wps="http://schemas.microsoft.com/office/word/2010/wordprocessingShape" xmlns:a="http://schemas.openxmlformats.org/drawingml/2006/main" mc:Ignorable="w14 w15 w16se w16cid w16 w16cex wp14">
   <w:p>
     <w:pPr>
       <w:pStyle w:val="Pieddepage"/>
@@ -1501,8 +1520,8 @@
           </w:drawing>
         </mc:Choice>
         <mc:Fallback>
-          <w:pict>
-            <v:line w14:anchorId="1E5D721B" id="Connecteur droit 7" o:spid="_x0000_s1026" style="visibility:visible;mso-wrap-style:square;mso-left-percent:-10001;mso-top-percent:-10001;mso-position-horizontal:absolute;mso-position-horizontal-relative:char;mso-position-vertical:absolute;mso-position-vertical-relative:line;mso-left-percent:-10001;mso-top-percent:-10001" from="0,0" to="525pt,2.85pt" o:gfxdata="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" strokecolor="#3465a4" strokeweight="1pt">
+          <w:pict w14:anchorId="698CA735">
+            <v:line id="Connecteur droit 7" style="visibility:visible;mso-wrap-style:square;mso-left-percent:-10001;mso-top-percent:-10001;mso-position-horizontal:absolute;mso-position-horizontal-relative:char;mso-position-vertical:absolute;mso-position-vertical-relative:line;mso-left-percent:-10001;mso-top-percent:-10001" o:spid="_x0000_s1026" strokecolor="#3465a4" strokeweight="1pt" from="0,0" to="525pt,2.85pt" w14:anchorId="1E5D721B" o:gfxdata="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">
               <w10:anchorlock/>
             </v:line>
           </w:pict>
@@ -1535,7 +1554,7 @@
 </file>
 
 <file path=word/footer2.xml><?xml version="1.0" encoding="utf-8"?>
-<w:ftr xmlns:wpc="http://schemas.microsoft.com/office/word/2010/wordprocessingCanvas" xmlns:cx="http://schemas.microsoft.com/office/drawing/2014/chartex" xmlns:cx1="http://schemas.microsoft.com/office/drawing/2015/9/8/chartex" xmlns:cx2="http://schemas.microsoft.com/office/drawing/2015/10/21/chartex" xmlns:cx3="http://schemas.microsoft.com/office/drawing/2016/5/9/chartex" xmlns:cx4="http://schemas.microsoft.com/office/drawing/2016/5/10/chartex" xmlns:cx5="http://schemas.microsoft.com/office/drawing/2016/5/11/chartex" xmlns:cx6="http://schemas.microsoft.com/office/drawing/2016/5/12/chartex" xmlns:cx7="http://schemas.microsoft.com/office/drawing/2016/5/13/chartex" xmlns:cx8="http://schemas.microsoft.com/office/drawing/2016/5/14/chartex" xmlns:mc="http://schemas.openxmlformats.org/markup-compatibility/2006" xmlns:aink="http://schemas.microsoft.com/office/drawing/2016/ink" xmlns:am3d="http://schemas.microsoft.com/office/drawing/2017/model3d" xmlns:o="urn:schemas-microsoft-com:office:office" xmlns:r="http://schemas.openxmlformats.org/officeDocument/2006/relationships" xmlns:m="http://schemas.openxmlformats.org/officeDocument/2006/math" xmlns:v="urn:schemas-microsoft-com:vml" xmlns:wp14="http://schemas.microsoft.com/office/word/2010/wordprocessingDrawing" xmlns:wp="http://schemas.openxmlformats.org/drawingml/2006/wordprocessingDrawing" xmlns:w10="urn:schemas-microsoft-com:office:word" xmlns:w="http://schemas.openxmlformats.org/wordprocessingml/2006/main" xmlns:w14="http://schemas.microsoft.com/office/word/2010/wordml" xmlns:w15="http://schemas.microsoft.com/office/word/2012/wordml" xmlns:w16cex="http://schemas.microsoft.com/office/word/2018/wordml/cex" xmlns:w16cid="http://schemas.microsoft.com/office/word/2016/wordml/cid" xmlns:w16="http://schemas.microsoft.com/office/word/2018/wordml" xmlns:w16se="http://schemas.microsoft.com/office/word/2015/wordml/symex" xmlns:wpg="http://schemas.microsoft.com/office/word/2010/wordprocessingGroup" xmlns:wpi="http://schemas.microsoft.com/office/word/2010/wordprocessingInk" xmlns:wne="http://schemas.microsoft.com/office/word/2006/wordml" xmlns:wps="http://schemas.microsoft.com/office/word/2010/wordprocessingShape" mc:Ignorable="w14 w15 w16se w16cid w16 w16cex wp14">
+<w:ftr xmlns:wpc="http://schemas.microsoft.com/office/word/2010/wordprocessingCanvas" xmlns:cx="http://schemas.microsoft.com/office/drawing/2014/chartex" xmlns:cx1="http://schemas.microsoft.com/office/drawing/2015/9/8/chartex" xmlns:cx2="http://schemas.microsoft.com/office/drawing/2015/10/21/chartex" xmlns:cx3="http://schemas.microsoft.com/office/drawing/2016/5/9/chartex" xmlns:cx4="http://schemas.microsoft.com/office/drawing/2016/5/10/chartex" xmlns:cx5="http://schemas.microsoft.com/office/drawing/2016/5/11/chartex" xmlns:cx6="http://schemas.microsoft.com/office/drawing/2016/5/12/chartex" xmlns:cx7="http://schemas.microsoft.com/office/drawing/2016/5/13/chartex" xmlns:cx8="http://schemas.microsoft.com/office/drawing/2016/5/14/chartex" xmlns:mc="http://schemas.openxmlformats.org/markup-compatibility/2006" xmlns:aink="http://schemas.microsoft.com/office/drawing/2016/ink" xmlns:am3d="http://schemas.microsoft.com/office/drawing/2017/model3d" xmlns:o="urn:schemas-microsoft-com:office:office" xmlns:r="http://schemas.openxmlformats.org/officeDocument/2006/relationships" xmlns:m="http://schemas.openxmlformats.org/officeDocument/2006/math" xmlns:v="urn:schemas-microsoft-com:vml" xmlns:wp14="http://schemas.microsoft.com/office/word/2010/wordprocessingDrawing" xmlns:wp="http://schemas.openxmlformats.org/drawingml/2006/wordprocessingDrawing" xmlns:w10="urn:schemas-microsoft-com:office:word" xmlns:w="http://schemas.openxmlformats.org/wordprocessingml/2006/main" xmlns:w14="http://schemas.microsoft.com/office/word/2010/wordml" xmlns:w15="http://schemas.microsoft.com/office/word/2012/wordml" xmlns:w16cex="http://schemas.microsoft.com/office/word/2018/wordml/cex" xmlns:w16cid="http://schemas.microsoft.com/office/word/2016/wordml/cid" xmlns:w16="http://schemas.microsoft.com/office/word/2018/wordml" xmlns:w16se="http://schemas.microsoft.com/office/word/2015/wordml/symex" xmlns:wpg="http://schemas.microsoft.com/office/word/2010/wordprocessingGroup" xmlns:wpi="http://schemas.microsoft.com/office/word/2010/wordprocessingInk" xmlns:wne="http://schemas.microsoft.com/office/word/2006/wordml" xmlns:wps="http://schemas.microsoft.com/office/word/2010/wordprocessingShape" xmlns:a="http://schemas.openxmlformats.org/drawingml/2006/main" mc:Ignorable="w14 w15 w16se w16cid w16 w16cex wp14">
   <w:p>
     <w:pPr>
       <w:pStyle w:val="Pieddepage"/>
@@ -1589,8 +1608,8 @@
           </w:drawing>
         </mc:Choice>
         <mc:Fallback>
-          <w:pict>
-            <v:line w14:anchorId="239AB1B4" id="Connecteur droit 5" o:spid="_x0000_s1026" style="visibility:visible;mso-wrap-style:square;mso-left-percent:-10001;mso-top-percent:-10001;mso-position-horizontal:absolute;mso-position-horizontal-relative:char;mso-position-vertical:absolute;mso-position-vertical-relative:line;mso-left-percent:-10001;mso-top-percent:-10001" from="0,0" to="525pt,2.85pt" o:gfxdata="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" strokecolor="#3465a4" strokeweight="1pt">
+          <w:pict w14:anchorId="3EBD8670">
+            <v:line id="Connecteur droit 5" style="visibility:visible;mso-wrap-style:square;mso-left-percent:-10001;mso-top-percent:-10001;mso-position-horizontal:absolute;mso-position-horizontal-relative:char;mso-position-vertical:absolute;mso-position-vertical-relative:line;mso-left-percent:-10001;mso-top-percent:-10001" o:spid="_x0000_s1026" strokecolor="#3465a4" strokeweight="1pt" from="0,0" to="525pt,2.85pt" w14:anchorId="239AB1B4" o:gfxdata="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">
               <w10:anchorlock/>
             </v:line>
           </w:pict>
@@ -1630,7 +1649,7 @@
         <w:rPr>
           <w:color w:val="000000"/>
         </w:rPr>
-        <w:ptab w:relativeTo="margin" w:alignment="center" w:leader="none"/>
+        <w:ptab w:alignment="center" w:relativeTo="margin" w:leader="none"/>
       </w:r>
     </w:p>
   </w:footnote>
@@ -1645,16 +1664,16 @@
 </file>
 
 <file path=word/header1.xml><?xml version="1.0" encoding="utf-8"?>
-<w:hdr xmlns:wpc="http://schemas.microsoft.com/office/word/2010/wordprocessingCanvas" xmlns:cx="http://schemas.microsoft.com/office/drawing/2014/chartex" xmlns:cx1="http://schemas.microsoft.com/office/drawing/2015/9/8/chartex" xmlns:cx2="http://schemas.microsoft.com/office/drawing/2015/10/21/chartex" xmlns:cx3="http://schemas.microsoft.com/office/drawing/2016/5/9/chartex" xmlns:cx4="http://schemas.microsoft.com/office/drawing/2016/5/10/chartex" xmlns:cx5="http://schemas.microsoft.com/office/drawing/2016/5/11/chartex" xmlns:cx6="http://schemas.microsoft.com/office/drawing/2016/5/12/chartex" xmlns:cx7="http://schemas.microsoft.com/office/drawing/2016/5/13/chartex" xmlns:cx8="http://schemas.microsoft.com/office/drawing/2016/5/14/chartex" xmlns:mc="http://schemas.openxmlformats.org/markup-compatibility/2006" xmlns:aink="http://schemas.microsoft.com/office/drawing/2016/ink" xmlns:am3d="http://schemas.microsoft.com/office/drawing/2017/model3d" xmlns:o="urn:schemas-microsoft-com:office:office" xmlns:r="http://schemas.openxmlformats.org/officeDocument/2006/relationships" xmlns:m="http://schemas.openxmlformats.org/officeDocument/2006/math" xmlns:v="urn:schemas-microsoft-com:vml" xmlns:wp14="http://schemas.microsoft.com/office/word/2010/wordprocessingDrawing" xmlns:wp="http://schemas.openxmlformats.org/drawingml/2006/wordprocessingDrawing" xmlns:w10="urn:schemas-microsoft-com:office:word" xmlns:w="http://schemas.openxmlformats.org/wordprocessingml/2006/main" xmlns:w14="http://schemas.microsoft.com/office/word/2010/wordml" xmlns:w15="http://schemas.microsoft.com/office/word/2012/wordml" xmlns:w16cex="http://schemas.microsoft.com/office/word/2018/wordml/cex" xmlns:w16cid="http://schemas.microsoft.com/office/word/2016/wordml/cid" xmlns:w16="http://schemas.microsoft.com/office/word/2018/wordml" xmlns:w16se="http://schemas.microsoft.com/office/word/2015/wordml/symex" xmlns:wpg="http://schemas.microsoft.com/office/word/2010/wordprocessingGroup" xmlns:wpi="http://schemas.microsoft.com/office/word/2010/wordprocessingInk" xmlns:wne="http://schemas.microsoft.com/office/word/2006/wordml" xmlns:wps="http://schemas.microsoft.com/office/word/2010/wordprocessingShape" mc:Ignorable="w14 w15 w16se w16cid w16 w16cex wp14">
+<w:hdr xmlns:wpc="http://schemas.microsoft.com/office/word/2010/wordprocessingCanvas" xmlns:cx="http://schemas.microsoft.com/office/drawing/2014/chartex" xmlns:cx1="http://schemas.microsoft.com/office/drawing/2015/9/8/chartex" xmlns:cx2="http://schemas.microsoft.com/office/drawing/2015/10/21/chartex" xmlns:cx3="http://schemas.microsoft.com/office/drawing/2016/5/9/chartex" xmlns:cx4="http://schemas.microsoft.com/office/drawing/2016/5/10/chartex" xmlns:cx5="http://schemas.microsoft.com/office/drawing/2016/5/11/chartex" xmlns:cx6="http://schemas.microsoft.com/office/drawing/2016/5/12/chartex" xmlns:cx7="http://schemas.microsoft.com/office/drawing/2016/5/13/chartex" xmlns:cx8="http://schemas.microsoft.com/office/drawing/2016/5/14/chartex" xmlns:mc="http://schemas.openxmlformats.org/markup-compatibility/2006" xmlns:aink="http://schemas.microsoft.com/office/drawing/2016/ink" xmlns:am3d="http://schemas.microsoft.com/office/drawing/2017/model3d" xmlns:o="urn:schemas-microsoft-com:office:office" xmlns:r="http://schemas.openxmlformats.org/officeDocument/2006/relationships" xmlns:m="http://schemas.openxmlformats.org/officeDocument/2006/math" xmlns:v="urn:schemas-microsoft-com:vml" xmlns:wp14="http://schemas.microsoft.com/office/word/2010/wordprocessingDrawing" xmlns:wp="http://schemas.openxmlformats.org/drawingml/2006/wordprocessingDrawing" xmlns:w10="urn:schemas-microsoft-com:office:word" xmlns:w="http://schemas.openxmlformats.org/wordprocessingml/2006/main" xmlns:w14="http://schemas.microsoft.com/office/word/2010/wordml" xmlns:w15="http://schemas.microsoft.com/office/word/2012/wordml" xmlns:w16cex="http://schemas.microsoft.com/office/word/2018/wordml/cex" xmlns:w16cid="http://schemas.microsoft.com/office/word/2016/wordml/cid" xmlns:w16="http://schemas.microsoft.com/office/word/2018/wordml" xmlns:w16se="http://schemas.microsoft.com/office/word/2015/wordml/symex" xmlns:wpg="http://schemas.microsoft.com/office/word/2010/wordprocessingGroup" xmlns:wpi="http://schemas.microsoft.com/office/word/2010/wordprocessingInk" xmlns:wne="http://schemas.microsoft.com/office/word/2006/wordml" xmlns:wps="http://schemas.microsoft.com/office/word/2010/wordprocessingShape" xmlns:a="http://schemas.openxmlformats.org/drawingml/2006/main" xmlns:pic="http://schemas.openxmlformats.org/drawingml/2006/picture" xmlns:a14="http://schemas.microsoft.com/office/drawing/2010/main" mc:Ignorable="w14 w15 w16se w16cid w16 w16cex wp14">
   <w:tbl>
     <w:tblPr>
       <w:tblStyle w:val="Grilledutableau"/>
       <w:tblW w:w="0" w:type="auto"/>
       <w:tblBorders>
-        <w:top w:val="none" w:sz="0" w:space="0" w:color="auto"/>
-        <w:left w:val="none" w:sz="0" w:space="0" w:color="auto"/>
-        <w:bottom w:val="none" w:sz="0" w:space="0" w:color="auto"/>
-        <w:right w:val="none" w:sz="0" w:space="0" w:color="auto"/>
+        <w:top w:val="none" w:color="auto" w:sz="0" w:space="0"/>
+        <w:left w:val="none" w:color="auto" w:sz="0" w:space="0"/>
+        <w:bottom w:val="none" w:color="auto" w:sz="0" w:space="0"/>
+        <w:right w:val="none" w:color="auto" w:sz="0" w:space="0"/>
       </w:tblBorders>
       <w:tblLook w:val="04A0" w:firstRow="1" w:lastRow="0" w:firstColumn="1" w:lastColumn="0" w:noHBand="0" w:noVBand="1"/>
     </w:tblPr>
@@ -1672,12 +1691,12 @@
             <w:tblStyle w:val="Grilledutableau"/>
             <w:tblW w:w="0" w:type="auto"/>
             <w:tblBorders>
-              <w:top w:val="none" w:sz="0" w:space="0" w:color="auto"/>
-              <w:left w:val="none" w:sz="0" w:space="0" w:color="auto"/>
-              <w:bottom w:val="none" w:sz="0" w:space="0" w:color="auto"/>
-              <w:right w:val="none" w:sz="0" w:space="0" w:color="auto"/>
-              <w:insideH w:val="none" w:sz="0" w:space="0" w:color="auto"/>
-              <w:insideV w:val="none" w:sz="0" w:space="0" w:color="auto"/>
+              <w:top w:val="none" w:color="auto" w:sz="0" w:space="0"/>
+              <w:left w:val="none" w:color="auto" w:sz="0" w:space="0"/>
+              <w:bottom w:val="none" w:color="auto" w:sz="0" w:space="0"/>
+              <w:right w:val="none" w:color="auto" w:sz="0" w:space="0"/>
+              <w:insideH w:val="none" w:color="auto" w:sz="0" w:space="0"/>
+              <w:insideV w:val="none" w:color="auto" w:sz="0" w:space="0"/>
             </w:tblBorders>
             <w:tblLook w:val="04A0" w:firstRow="1" w:lastRow="0" w:firstColumn="1" w:lastColumn="0" w:noHBand="0" w:noVBand="1"/>
           </w:tblPr>
@@ -1801,6 +1820,14 @@
                     <w:szCs w:val="18"/>
                   </w:rPr>
                   <w:br/>
+                </w:r>
+                <w:r>
+                  <w:rPr>
+                    <w:rFonts w:ascii="Arial" w:hAnsi="Arial" w:cs="Arial"/>
+                    <w:color w:val="0070C0"/>
+                    <w:sz w:val="18"/>
+                    <w:szCs w:val="18"/>
+                  </w:rPr>
                   <w:t>99000 Maarch-les-Bains</w:t>
                 </w:r>
               </w:p>
@@ -1882,8 +1909,8 @@
           </w:drawing>
         </mc:Choice>
         <mc:Fallback>
-          <w:pict>
-            <v:line w14:anchorId="793A302F" id="Connecteur droit 2" o:spid="_x0000_s1026" style="position:absolute;z-index:251659264;visibility:visible;mso-wrap-style:square;mso-wrap-distance-left:9pt;mso-wrap-distance-top:0;mso-wrap-distance-right:9pt;mso-wrap-distance-bottom:0;mso-position-horizontal:absolute;mso-position-horizontal-relative:text;mso-position-vertical:absolute;mso-position-vertical-relative:text" from="4.9pt,4.35pt" to="529.9pt,4.35pt" o:gfxdata="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" strokecolor="#3465a4" strokeweight="1pt"/>
+          <w:pict w14:anchorId="0B57427C">
+            <v:line id="Connecteur droit 2" style="position:absolute;z-index:251659264;visibility:visible;mso-wrap-style:square;mso-wrap-distance-left:9pt;mso-wrap-distance-top:0;mso-wrap-distance-right:9pt;mso-wrap-distance-bottom:0;mso-position-horizontal:absolute;mso-position-horizontal-relative:text;mso-position-vertical:absolute;mso-position-vertical-relative:text" o:spid="_x0000_s1026" strokecolor="#3465a4" strokeweight="1pt" from="4.9pt,4.35pt" to="529.9pt,4.35pt" w14:anchorId="793A302F" o:gfxdata="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"/>
           </w:pict>
         </mc:Fallback>
       </mc:AlternateContent>
@@ -1893,18 +1920,18 @@
 </file>
 
 <file path=word/header2.xml><?xml version="1.0" encoding="utf-8"?>
-<w:hdr xmlns:wpc="http://schemas.microsoft.com/office/word/2010/wordprocessingCanvas" xmlns:cx="http://schemas.microsoft.com/office/drawing/2014/chartex" xmlns:cx1="http://schemas.microsoft.com/office/drawing/2015/9/8/chartex" xmlns:cx2="http://schemas.microsoft.com/office/drawing/2015/10/21/chartex" xmlns:cx3="http://schemas.microsoft.com/office/drawing/2016/5/9/chartex" xmlns:cx4="http://schemas.microsoft.com/office/drawing/2016/5/10/chartex" xmlns:cx5="http://schemas.microsoft.com/office/drawing/2016/5/11/chartex" xmlns:cx6="http://schemas.microsoft.com/office/drawing/2016/5/12/chartex" xmlns:cx7="http://schemas.microsoft.com/office/drawing/2016/5/13/chartex" xmlns:cx8="http://schemas.microsoft.com/office/drawing/2016/5/14/chartex" xmlns:mc="http://schemas.openxmlformats.org/markup-compatibility/2006" xmlns:aink="http://schemas.microsoft.com/office/drawing/2016/ink" xmlns:am3d="http://schemas.microsoft.com/office/drawing/2017/model3d" xmlns:o="urn:schemas-microsoft-com:office:office" xmlns:r="http://schemas.openxmlformats.org/officeDocument/2006/relationships" xmlns:m="http://schemas.openxmlformats.org/officeDocument/2006/math" xmlns:v="urn:schemas-microsoft-com:vml" xmlns:wp14="http://schemas.microsoft.com/office/word/2010/wordprocessingDrawing" xmlns:wp="http://schemas.openxmlformats.org/drawingml/2006/wordprocessingDrawing" xmlns:w10="urn:schemas-microsoft-com:office:word" xmlns:w="http://schemas.openxmlformats.org/wordprocessingml/2006/main" xmlns:w14="http://schemas.microsoft.com/office/word/2010/wordml" xmlns:w15="http://schemas.microsoft.com/office/word/2012/wordml" xmlns:w16cex="http://schemas.microsoft.com/office/word/2018/wordml/cex" xmlns:w16cid="http://schemas.microsoft.com/office/word/2016/wordml/cid" xmlns:w16="http://schemas.microsoft.com/office/word/2018/wordml" xmlns:w16se="http://schemas.microsoft.com/office/word/2015/wordml/symex" xmlns:wpg="http://schemas.microsoft.com/office/word/2010/wordprocessingGroup" xmlns:wpi="http://schemas.microsoft.com/office/word/2010/wordprocessingInk" xmlns:wne="http://schemas.microsoft.com/office/word/2006/wordml" xmlns:wps="http://schemas.microsoft.com/office/word/2010/wordprocessingShape" mc:Ignorable="w14 w15 w16se w16cid w16 w16cex wp14">
+<w:hdr xmlns:wpc="http://schemas.microsoft.com/office/word/2010/wordprocessingCanvas" xmlns:cx="http://schemas.microsoft.com/office/drawing/2014/chartex" xmlns:cx1="http://schemas.microsoft.com/office/drawing/2015/9/8/chartex" xmlns:cx2="http://schemas.microsoft.com/office/drawing/2015/10/21/chartex" xmlns:cx3="http://schemas.microsoft.com/office/drawing/2016/5/9/chartex" xmlns:cx4="http://schemas.microsoft.com/office/drawing/2016/5/10/chartex" xmlns:cx5="http://schemas.microsoft.com/office/drawing/2016/5/11/chartex" xmlns:cx6="http://schemas.microsoft.com/office/drawing/2016/5/12/chartex" xmlns:cx7="http://schemas.microsoft.com/office/drawing/2016/5/13/chartex" xmlns:cx8="http://schemas.microsoft.com/office/drawing/2016/5/14/chartex" xmlns:mc="http://schemas.openxmlformats.org/markup-compatibility/2006" xmlns:aink="http://schemas.microsoft.com/office/drawing/2016/ink" xmlns:am3d="http://schemas.microsoft.com/office/drawing/2017/model3d" xmlns:o="urn:schemas-microsoft-com:office:office" xmlns:r="http://schemas.openxmlformats.org/officeDocument/2006/relationships" xmlns:m="http://schemas.openxmlformats.org/officeDocument/2006/math" xmlns:v="urn:schemas-microsoft-com:vml" xmlns:wp14="http://schemas.microsoft.com/office/word/2010/wordprocessingDrawing" xmlns:wp="http://schemas.openxmlformats.org/drawingml/2006/wordprocessingDrawing" xmlns:w10="urn:schemas-microsoft-com:office:word" xmlns:w="http://schemas.openxmlformats.org/wordprocessingml/2006/main" xmlns:w14="http://schemas.microsoft.com/office/word/2010/wordml" xmlns:w15="http://schemas.microsoft.com/office/word/2012/wordml" xmlns:w16cex="http://schemas.microsoft.com/office/word/2018/wordml/cex" xmlns:w16cid="http://schemas.microsoft.com/office/word/2016/wordml/cid" xmlns:w16="http://schemas.microsoft.com/office/word/2018/wordml" xmlns:w16se="http://schemas.microsoft.com/office/word/2015/wordml/symex" xmlns:wpg="http://schemas.microsoft.com/office/word/2010/wordprocessingGroup" xmlns:wpi="http://schemas.microsoft.com/office/word/2010/wordprocessingInk" xmlns:wne="http://schemas.microsoft.com/office/word/2006/wordml" xmlns:wps="http://schemas.microsoft.com/office/word/2010/wordprocessingShape" xmlns:a="http://schemas.openxmlformats.org/drawingml/2006/main" xmlns:pic="http://schemas.openxmlformats.org/drawingml/2006/picture" xmlns:a14="http://schemas.microsoft.com/office/drawing/2010/main" mc:Ignorable="w14 w15 w16se w16cid w16 w16cex wp14">
   <w:tbl>
     <w:tblPr>
       <w:tblStyle w:val="Grilledutableau"/>
       <w:tblW w:w="10768" w:type="dxa"/>
       <w:tblBorders>
-        <w:top w:val="none" w:sz="0" w:space="0" w:color="auto"/>
-        <w:left w:val="none" w:sz="0" w:space="0" w:color="auto"/>
-        <w:bottom w:val="none" w:sz="0" w:space="0" w:color="auto"/>
-        <w:right w:val="none" w:sz="0" w:space="0" w:color="auto"/>
-        <w:insideH w:val="none" w:sz="0" w:space="0" w:color="auto"/>
-        <w:insideV w:val="none" w:sz="0" w:space="0" w:color="auto"/>
+        <w:top w:val="none" w:color="auto" w:sz="0" w:space="0"/>
+        <w:left w:val="none" w:color="auto" w:sz="0" w:space="0"/>
+        <w:bottom w:val="none" w:color="auto" w:sz="0" w:space="0"/>
+        <w:right w:val="none" w:color="auto" w:sz="0" w:space="0"/>
+        <w:insideH w:val="none" w:color="auto" w:sz="0" w:space="0"/>
+        <w:insideV w:val="none" w:color="auto" w:sz="0" w:space="0"/>
       </w:tblBorders>
       <w:tblLook w:val="04A0" w:firstRow="1" w:lastRow="0" w:firstColumn="1" w:lastColumn="0" w:noHBand="0" w:noVBand="1"/>
     </w:tblPr>
@@ -1928,12 +1955,12 @@
             <w:tblStyle w:val="Grilledutableau"/>
             <w:tblW w:w="0" w:type="auto"/>
             <w:tblBorders>
-              <w:top w:val="none" w:sz="0" w:space="0" w:color="auto"/>
-              <w:left w:val="none" w:sz="0" w:space="0" w:color="auto"/>
-              <w:bottom w:val="none" w:sz="0" w:space="0" w:color="auto"/>
-              <w:right w:val="none" w:sz="0" w:space="0" w:color="auto"/>
-              <w:insideH w:val="none" w:sz="0" w:space="0" w:color="auto"/>
-              <w:insideV w:val="none" w:sz="0" w:space="0" w:color="auto"/>
+              <w:top w:val="none" w:color="auto" w:sz="0" w:space="0"/>
+              <w:left w:val="none" w:color="auto" w:sz="0" w:space="0"/>
+              <w:bottom w:val="none" w:color="auto" w:sz="0" w:space="0"/>
+              <w:right w:val="none" w:color="auto" w:sz="0" w:space="0"/>
+              <w:insideH w:val="none" w:color="auto" w:sz="0" w:space="0"/>
+              <w:insideV w:val="none" w:color="auto" w:sz="0" w:space="0"/>
             </w:tblBorders>
             <w:tblLook w:val="04A0" w:firstRow="1" w:lastRow="0" w:firstColumn="1" w:lastColumn="0" w:noHBand="0" w:noVBand="1"/>
           </w:tblPr>
@@ -2061,6 +2088,14 @@
                     <w:szCs w:val="18"/>
                   </w:rPr>
                   <w:br/>
+                </w:r>
+                <w:r>
+                  <w:rPr>
+                    <w:rFonts w:ascii="Arial" w:hAnsi="Arial" w:cs="Arial"/>
+                    <w:color w:val="0070C0"/>
+                    <w:sz w:val="18"/>
+                    <w:szCs w:val="18"/>
+                  </w:rPr>
                   <w:t>99000 Maarch-les-Bains</w:t>
                 </w:r>
               </w:p>
@@ -2658,8 +2693,8 @@
           </w:drawing>
         </mc:Choice>
         <mc:Fallback>
-          <w:pict>
-            <v:line w14:anchorId="3972842B" id="Connecteur droit 4" o:spid="_x0000_s1026" style="position:absolute;z-index:251661312;visibility:visible;mso-wrap-style:square;mso-height-percent:0;mso-wrap-distance-left:9pt;mso-wrap-distance-top:0;mso-wrap-distance-right:9pt;mso-wrap-distance-bottom:0;mso-position-horizontal:absolute;mso-position-horizontal-relative:text;mso-position-vertical:absolute;mso-position-vertical-relative:text;mso-height-percent:0;mso-height-relative:margin" from="4.9pt,4.3pt" to="529.9pt,7.15pt" o:gfxdata="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" strokecolor="#3465a4" strokeweight="1pt"/>
+          <w:pict w14:anchorId="27894503">
+            <v:line id="Connecteur droit 4" style="position:absolute;z-index:251661312;visibility:visible;mso-wrap-style:square;mso-height-percent:0;mso-wrap-distance-left:9pt;mso-wrap-distance-top:0;mso-wrap-distance-right:9pt;mso-wrap-distance-bottom:0;mso-position-horizontal:absolute;mso-position-horizontal-relative:text;mso-position-vertical:absolute;mso-position-vertical-relative:text;mso-height-percent:0;mso-height-relative:margin" o:spid="_x0000_s1026" strokecolor="#3465a4" strokeweight="1pt" from="4.9pt,4.3pt" to="529.9pt,7.15pt" w14:anchorId="3972842B" o:gfxdata="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"/>
           </w:pict>
         </mc:Fallback>
       </mc:AlternateContent>
@@ -2669,11 +2704,11 @@
 </file>
 
 <file path=word/styles.xml><?xml version="1.0" encoding="utf-8"?>
-<w:styles xmlns:mc="http://schemas.openxmlformats.org/markup-compatibility/2006" xmlns:r="http://schemas.openxmlformats.org/officeDocument/2006/relationships" xmlns:w="http://schemas.openxmlformats.org/wordprocessingml/2006/main" xmlns:w14="http://schemas.microsoft.com/office/word/2010/wordml" xmlns:w15="http://schemas.microsoft.com/office/word/2012/wordml" xmlns:w16cex="http://schemas.microsoft.com/office/word/2018/wordml/cex" xmlns:w16cid="http://schemas.microsoft.com/office/word/2016/wordml/cid" xmlns:w16="http://schemas.microsoft.com/office/word/2018/wordml" xmlns:w16se="http://schemas.microsoft.com/office/word/2015/wordml/symex" mc:Ignorable="w14 w15 w16se w16cid w16 w16cex">
+<w:styles xmlns:wp14="http://schemas.microsoft.com/office/word/2010/wordprocessingDrawing" xmlns:mc="http://schemas.openxmlformats.org/markup-compatibility/2006" xmlns:r="http://schemas.openxmlformats.org/officeDocument/2006/relationships" xmlns:w="http://schemas.openxmlformats.org/wordprocessingml/2006/main" xmlns:w14="http://schemas.microsoft.com/office/word/2010/wordml" xmlns:w15="http://schemas.microsoft.com/office/word/2012/wordml" xmlns:w16cex="http://schemas.microsoft.com/office/word/2018/wordml/cex" xmlns:w16cid="http://schemas.microsoft.com/office/word/2016/wordml/cid" xmlns:w16="http://schemas.microsoft.com/office/word/2018/wordml" xmlns:w16se="http://schemas.microsoft.com/office/word/2015/wordml/symex" mc:Ignorable="w14 w15 w16se w16cid w16 w16cex wp14">
   <w:docDefaults>
     <w:rPrDefault>
       <w:rPr>
-        <w:rFonts w:ascii="Liberation Serif" w:eastAsia="Droid Sans Fallback" w:hAnsi="Liberation Serif" w:cs="FreeSans"/>
+        <w:rFonts w:ascii="Liberation Serif" w:hAnsi="Liberation Serif" w:eastAsia="Droid Sans Fallback" w:cs="FreeSans"/>
         <w:kern w:val="3"/>
         <w:sz w:val="24"/>
         <w:szCs w:val="24"/>
@@ -2692,14 +2727,14 @@
   <w:latentStyles w:defLockedState="0" w:defUIPriority="99" w:defSemiHidden="0" w:defUnhideWhenUsed="0" w:defQFormat="0" w:count="376">
     <w:lsdException w:name="Normal" w:uiPriority="0" w:qFormat="1"/>
     <w:lsdException w:name="heading 1" w:uiPriority="9" w:qFormat="1"/>
-    <w:lsdException w:name="heading 2" w:semiHidden="1" w:uiPriority="9" w:unhideWhenUsed="1" w:qFormat="1"/>
-    <w:lsdException w:name="heading 3" w:semiHidden="1" w:uiPriority="9" w:unhideWhenUsed="1" w:qFormat="1"/>
-    <w:lsdException w:name="heading 4" w:semiHidden="1" w:uiPriority="9" w:unhideWhenUsed="1" w:qFormat="1"/>
-    <w:lsdException w:name="heading 5" w:semiHidden="1" w:uiPriority="9" w:unhideWhenUsed="1" w:qFormat="1"/>
-    <w:lsdException w:name="heading 6" w:semiHidden="1" w:uiPriority="9" w:unhideWhenUsed="1" w:qFormat="1"/>
-    <w:lsdException w:name="heading 7" w:semiHidden="1" w:uiPriority="9" w:unhideWhenUsed="1" w:qFormat="1"/>
-    <w:lsdException w:name="heading 8" w:semiHidden="1" w:uiPriority="9" w:unhideWhenUsed="1" w:qFormat="1"/>
-    <w:lsdException w:name="heading 9" w:semiHidden="1" w:uiPriority="9" w:unhideWhenUsed="1" w:qFormat="1"/>
+    <w:lsdException w:name="heading 2" w:uiPriority="9" w:semiHidden="1" w:unhideWhenUsed="1" w:qFormat="1"/>
+    <w:lsdException w:name="heading 3" w:uiPriority="9" w:semiHidden="1" w:unhideWhenUsed="1" w:qFormat="1"/>
+    <w:lsdException w:name="heading 4" w:uiPriority="9" w:semiHidden="1" w:unhideWhenUsed="1" w:qFormat="1"/>
+    <w:lsdException w:name="heading 5" w:uiPriority="9" w:semiHidden="1" w:unhideWhenUsed="1" w:qFormat="1"/>
+    <w:lsdException w:name="heading 6" w:uiPriority="9" w:semiHidden="1" w:unhideWhenUsed="1" w:qFormat="1"/>
+    <w:lsdException w:name="heading 7" w:uiPriority="9" w:semiHidden="1" w:unhideWhenUsed="1" w:qFormat="1"/>
+    <w:lsdException w:name="heading 8" w:uiPriority="9" w:semiHidden="1" w:unhideWhenUsed="1" w:qFormat="1"/>
+    <w:lsdException w:name="heading 9" w:uiPriority="9" w:semiHidden="1" w:unhideWhenUsed="1" w:qFormat="1"/>
     <w:lsdException w:name="index 1" w:semiHidden="1" w:unhideWhenUsed="1"/>
     <w:lsdException w:name="index 2" w:semiHidden="1" w:unhideWhenUsed="1"/>
     <w:lsdException w:name="index 3" w:semiHidden="1" w:unhideWhenUsed="1"/>
@@ -2709,22 +2744,22 @@
     <w:lsdException w:name="index 7" w:semiHidden="1" w:unhideWhenUsed="1"/>
     <w:lsdException w:name="index 8" w:semiHidden="1" w:unhideWhenUsed="1"/>
     <w:lsdException w:name="index 9" w:semiHidden="1" w:unhideWhenUsed="1"/>
-    <w:lsdException w:name="toc 1" w:semiHidden="1" w:uiPriority="39" w:unhideWhenUsed="1"/>
-    <w:lsdException w:name="toc 2" w:semiHidden="1" w:uiPriority="39" w:unhideWhenUsed="1"/>
-    <w:lsdException w:name="toc 3" w:semiHidden="1" w:uiPriority="39" w:unhideWhenUsed="1"/>
-    <w:lsdException w:name="toc 4" w:semiHidden="1" w:uiPriority="39" w:unhideWhenUsed="1"/>
-    <w:lsdException w:name="toc 5" w:semiHidden="1" w:uiPriority="39" w:unhideWhenUsed="1"/>
-    <w:lsdException w:name="toc 6" w:semiHidden="1" w:uiPriority="39" w:unhideWhenUsed="1"/>
-    <w:lsdException w:name="toc 7" w:semiHidden="1" w:uiPriority="39" w:unhideWhenUsed="1"/>
-    <w:lsdException w:name="toc 8" w:semiHidden="1" w:uiPriority="39" w:unhideWhenUsed="1"/>
-    <w:lsdException w:name="toc 9" w:semiHidden="1" w:uiPriority="39" w:unhideWhenUsed="1"/>
+    <w:lsdException w:name="toc 1" w:uiPriority="39" w:semiHidden="1" w:unhideWhenUsed="1"/>
+    <w:lsdException w:name="toc 2" w:uiPriority="39" w:semiHidden="1" w:unhideWhenUsed="1"/>
+    <w:lsdException w:name="toc 3" w:uiPriority="39" w:semiHidden="1" w:unhideWhenUsed="1"/>
+    <w:lsdException w:name="toc 4" w:uiPriority="39" w:semiHidden="1" w:unhideWhenUsed="1"/>
+    <w:lsdException w:name="toc 5" w:uiPriority="39" w:semiHidden="1" w:unhideWhenUsed="1"/>
+    <w:lsdException w:name="toc 6" w:uiPriority="39" w:semiHidden="1" w:unhideWhenUsed="1"/>
+    <w:lsdException w:name="toc 7" w:uiPriority="39" w:semiHidden="1" w:unhideWhenUsed="1"/>
+    <w:lsdException w:name="toc 8" w:uiPriority="39" w:semiHidden="1" w:unhideWhenUsed="1"/>
+    <w:lsdException w:name="toc 9" w:uiPriority="39" w:semiHidden="1" w:unhideWhenUsed="1"/>
     <w:lsdException w:name="Normal Indent" w:semiHidden="1" w:unhideWhenUsed="1"/>
     <w:lsdException w:name="footnote text" w:semiHidden="1" w:unhideWhenUsed="1"/>
     <w:lsdException w:name="annotation text" w:semiHidden="1" w:unhideWhenUsed="1"/>
     <w:lsdException w:name="header" w:semiHidden="1" w:unhideWhenUsed="1"/>
     <w:lsdException w:name="footer" w:semiHidden="1" w:unhideWhenUsed="1"/>
     <w:lsdException w:name="index heading" w:semiHidden="1" w:unhideWhenUsed="1"/>
-    <w:lsdException w:name="caption" w:semiHidden="1" w:uiPriority="35" w:unhideWhenUsed="1" w:qFormat="1"/>
+    <w:lsdException w:name="caption" w:uiPriority="35" w:semiHidden="1" w:unhideWhenUsed="1" w:qFormat="1"/>
     <w:lsdException w:name="table of figures" w:semiHidden="1" w:unhideWhenUsed="1"/>
     <w:lsdException w:name="envelope address" w:semiHidden="1" w:unhideWhenUsed="1"/>
     <w:lsdException w:name="envelope return" w:semiHidden="1" w:unhideWhenUsed="1"/>
@@ -2755,7 +2790,7 @@
     <w:lsdException w:name="Title" w:uiPriority="10" w:qFormat="1"/>
     <w:lsdException w:name="Closing" w:semiHidden="1" w:unhideWhenUsed="1"/>
     <w:lsdException w:name="Signature" w:semiHidden="1" w:unhideWhenUsed="1"/>
-    <w:lsdException w:name="Default Paragraph Font" w:semiHidden="1" w:uiPriority="1" w:unhideWhenUsed="1"/>
+    <w:lsdException w:name="Default Paragraph Font" w:uiPriority="1" w:semiHidden="1" w:unhideWhenUsed="1"/>
     <w:lsdException w:name="Body Text" w:semiHidden="1" w:unhideWhenUsed="1"/>
     <w:lsdException w:name="Body Text Indent" w:semiHidden="1" w:unhideWhenUsed="1"/>
     <w:lsdException w:name="List Continue" w:semiHidden="1" w:unhideWhenUsed="1"/>
@@ -2955,8 +2990,8 @@
     <w:lsdException w:name="Subtle Reference" w:uiPriority="31" w:qFormat="1"/>
     <w:lsdException w:name="Intense Reference" w:uiPriority="32" w:qFormat="1"/>
     <w:lsdException w:name="Book Title" w:uiPriority="33" w:qFormat="1"/>
-    <w:lsdException w:name="Bibliography" w:semiHidden="1" w:uiPriority="37" w:unhideWhenUsed="1"/>
-    <w:lsdException w:name="TOC Heading" w:semiHidden="1" w:uiPriority="39" w:unhideWhenUsed="1" w:qFormat="1"/>
+    <w:lsdException w:name="Bibliography" w:uiPriority="37" w:semiHidden="1" w:unhideWhenUsed="1"/>
+    <w:lsdException w:name="TOC Heading" w:uiPriority="39" w:semiHidden="1" w:unhideWhenUsed="1" w:qFormat="1"/>
     <w:lsdException w:name="Plain Table 1" w:uiPriority="41"/>
     <w:lsdException w:name="Plain Table 2" w:uiPriority="42"/>
     <w:lsdException w:name="Plain Table 3" w:uiPriority="43"/>
@@ -3067,7 +3102,7 @@
     <w:lsdException w:name="Unresolved Mention" w:semiHidden="1" w:unhideWhenUsed="1"/>
     <w:lsdException w:name="Smart Link" w:semiHidden="1" w:unhideWhenUsed="1"/>
   </w:latentStyles>
-  <w:style w:type="paragraph" w:default="1" w:styleId="Normal">
+  <w:style w:type="paragraph" w:styleId="Normal" w:default="1">
     <w:name w:val="Normal"/>
     <w:qFormat/>
   </w:style>
@@ -3119,13 +3154,13 @@
       <w:bCs/>
     </w:rPr>
   </w:style>
-  <w:style w:type="character" w:default="1" w:styleId="Policepardfaut">
+  <w:style w:type="character" w:styleId="Policepardfaut" w:default="1">
     <w:name w:val="Default Paragraph Font"/>
     <w:uiPriority w:val="1"/>
     <w:semiHidden/>
     <w:unhideWhenUsed/>
   </w:style>
-  <w:style w:type="table" w:default="1" w:styleId="TableauNormal">
+  <w:style w:type="table" w:styleId="TableauNormal" w:default="1">
     <w:name w:val="Normal Table"/>
     <w:uiPriority w:val="99"/>
     <w:semiHidden/>
@@ -3140,16 +3175,16 @@
       </w:tblCellMar>
     </w:tblPr>
   </w:style>
-  <w:style w:type="numbering" w:default="1" w:styleId="Aucuneliste">
+  <w:style w:type="numbering" w:styleId="Aucuneliste" w:default="1">
     <w:name w:val="No List"/>
     <w:uiPriority w:val="99"/>
     <w:semiHidden/>
     <w:unhideWhenUsed/>
   </w:style>
-  <w:style w:type="paragraph" w:customStyle="1" w:styleId="Standard">
+  <w:style w:type="paragraph" w:styleId="Standard" w:customStyle="1">
     <w:name w:val="Standard"/>
   </w:style>
-  <w:style w:type="paragraph" w:customStyle="1" w:styleId="Heading">
+  <w:style w:type="paragraph" w:styleId="Heading" w:customStyle="1">
     <w:name w:val="Heading"/>
     <w:basedOn w:val="Standard"/>
     <w:next w:val="Textbody"/>
@@ -3163,7 +3198,7 @@
       <w:szCs w:val="28"/>
     </w:rPr>
   </w:style>
-  <w:style w:type="paragraph" w:customStyle="1" w:styleId="Textbody">
+  <w:style w:type="paragraph" w:styleId="Textbody" w:customStyle="1">
     <w:name w:val="Text body"/>
     <w:basedOn w:val="Standard"/>
     <w:pPr>
@@ -3186,7 +3221,7 @@
       <w:iCs/>
     </w:rPr>
   </w:style>
-  <w:style w:type="paragraph" w:customStyle="1" w:styleId="Index">
+  <w:style w:type="paragraph" w:styleId="Index" w:customStyle="1">
     <w:name w:val="Index"/>
     <w:basedOn w:val="Standard"/>
     <w:pPr>
@@ -3204,14 +3239,14 @@
       </w:tabs>
     </w:pPr>
   </w:style>
-  <w:style w:type="paragraph" w:customStyle="1" w:styleId="TableContents">
+  <w:style w:type="paragraph" w:styleId="TableContents" w:customStyle="1">
     <w:name w:val="Table Contents"/>
     <w:basedOn w:val="Standard"/>
     <w:pPr>
       <w:suppressLineNumbers/>
     </w:pPr>
   </w:style>
-  <w:style w:type="paragraph" w:customStyle="1" w:styleId="TableHeading">
+  <w:style w:type="paragraph" w:styleId="TableHeading" w:customStyle="1">
     <w:name w:val="Table Heading"/>
     <w:basedOn w:val="TableContents"/>
     <w:pPr>
@@ -3222,11 +3257,11 @@
       <w:bCs/>
     </w:rPr>
   </w:style>
-  <w:style w:type="paragraph" w:customStyle="1" w:styleId="Framecontents">
+  <w:style w:type="paragraph" w:styleId="Framecontents" w:customStyle="1">
     <w:name w:val="Frame contents"/>
     <w:basedOn w:val="Textbody"/>
   </w:style>
-  <w:style w:type="paragraph" w:customStyle="1" w:styleId="Quotations">
+  <w:style w:type="paragraph" w:styleId="Quotations" w:customStyle="1">
     <w:name w:val="Quotations"/>
     <w:basedOn w:val="Standard"/>
     <w:pPr>
@@ -3283,7 +3318,7 @@
       <w:szCs w:val="21"/>
     </w:rPr>
   </w:style>
-  <w:style w:type="character" w:customStyle="1" w:styleId="PieddepageCar">
+  <w:style w:type="character" w:styleId="PieddepageCar" w:customStyle="1">
     <w:name w:val="Pied de page Car"/>
     <w:basedOn w:val="Policepardfaut"/>
     <w:link w:val="Pieddepage"/>
@@ -3301,12 +3336,12 @@
     <w:rsid w:val="00D20F42"/>
     <w:tblPr>
       <w:tblBorders>
-        <w:top w:val="single" w:sz="4" w:space="0" w:color="auto"/>
-        <w:left w:val="single" w:sz="4" w:space="0" w:color="auto"/>
-        <w:bottom w:val="single" w:sz="4" w:space="0" w:color="auto"/>
-        <w:right w:val="single" w:sz="4" w:space="0" w:color="auto"/>
-        <w:insideH w:val="single" w:sz="4" w:space="0" w:color="auto"/>
-        <w:insideV w:val="single" w:sz="4" w:space="0" w:color="auto"/>
+        <w:top w:val="single" w:color="auto" w:sz="4" w:space="0"/>
+        <w:left w:val="single" w:color="auto" w:sz="4" w:space="0"/>
+        <w:bottom w:val="single" w:color="auto" w:sz="4" w:space="0"/>
+        <w:right w:val="single" w:color="auto" w:sz="4" w:space="0"/>
+        <w:insideH w:val="single" w:color="auto" w:sz="4" w:space="0"/>
+        <w:insideV w:val="single" w:color="auto" w:sz="4" w:space="0"/>
       </w:tblBorders>
     </w:tblPr>
   </w:style>

</xml_diff>